<commit_message>
Created Base Microsoft Project
Created Microsoft Project that should work for first meeting with Todd
(hopefully). Also, added one functional requirement somewhere.
</commit_message>
<xml_diff>
--- a/Documentation/Biometrix functional requirements.docx
+++ b/Documentation/Biometrix functional requirements.docx
@@ -153,13 +153,23 @@
                                           <w:szCs w:val="32"/>
                                         </w:rPr>
                                       </w:pPr>
+                                      <w:proofErr w:type="spellStart"/>
                                       <w:r>
                                         <w:rPr>
                                           <w:color w:val="FFFFFF" w:themeColor="background1"/>
                                           <w:sz w:val="32"/>
                                           <w:szCs w:val="32"/>
                                         </w:rPr>
-                                        <w:t>Tanna McClure, Branden Alder, TJ Riblett, JP Fallon</w:t>
+                                        <w:t>Tanna</w:t>
+                                      </w:r>
+                                      <w:proofErr w:type="spellEnd"/>
+                                      <w:r>
+                                        <w:rPr>
+                                          <w:color w:val="FFFFFF" w:themeColor="background1"/>
+                                          <w:sz w:val="32"/>
+                                          <w:szCs w:val="32"/>
+                                        </w:rPr>
+                                        <w:t xml:space="preserve"> McClure, Branden Alder, TJ Riblett, JP Fallon</w:t>
                                       </w:r>
                                     </w:p>
                                   </w:sdtContent>
@@ -298,6 +308,7 @@
                                           <w:szCs w:val="108"/>
                                         </w:rPr>
                                       </w:pPr>
+                                      <w:proofErr w:type="spellStart"/>
                                       <w:r>
                                         <w:rPr>
                                           <w:rFonts w:asciiTheme="majorHAnsi" w:eastAsiaTheme="majorEastAsia" w:hAnsiTheme="majorHAnsi" w:cstheme="majorBidi"/>
@@ -307,6 +318,7 @@
                                         </w:rPr>
                                         <w:t>BioMetrix</w:t>
                                       </w:r>
+                                      <w:proofErr w:type="spellEnd"/>
                                     </w:p>
                                   </w:sdtContent>
                                 </w:sdt>
@@ -370,7 +382,7 @@
                   </wp:anchor>
                 </w:drawing>
               </mc:Choice>
-              <mc:Fallback xmlns:w16se="http://schemas.microsoft.com/office/word/2015/wordml/symex" xmlns:cx="http://schemas.microsoft.com/office/drawing/2014/chartex">
+              <mc:Fallback xmlns:cx="http://schemas.microsoft.com/office/drawing/2014/chartex" xmlns:w16se="http://schemas.microsoft.com/office/word/2015/wordml/symex">
                 <w:pict>
                   <v:group id="Group 119" o:spid="_x0000_s1026" style="position:absolute;margin-left:0;margin-top:0;width:539.6pt;height:719.9pt;z-index:-251657216;mso-width-percent:882;mso-height-percent:909;mso-position-horizontal:center;mso-position-horizontal-relative:page;mso-position-vertical:center;mso-position-vertical-relative:page;mso-width-percent:882;mso-height-percent:909" coordsize="68580,92717" o:gfxdata="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">
                     <v:rect id="Rectangle 120" o:spid="_x0000_s1027" style="position:absolute;top:73152;width:68580;height:1431;visibility:visible;mso-wrap-style:square;v-text-anchor:middle" o:gfxdata="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" fillcolor="#5b9bd5 [3204]" stroked="f" strokeweight="1pt"/>
@@ -1770,7 +1782,15 @@
     </w:p>
     <w:p>
       <w:r>
-        <w:t>This report contains a summary of requirements for BioMetrix Self Health Improvement, an open source mobile Android application. The engineering requirements inside represent features of our future application. Requirements are grouped into these headings: Functional requirements, and non-functional requirements. Subheadings include: Framework, Modules, Analysis, and Database.</w:t>
+        <w:t xml:space="preserve">This report contains a summary of requirements for </w:t>
+      </w:r>
+      <w:proofErr w:type="spellStart"/>
+      <w:r>
+        <w:t>BioMetrix</w:t>
+      </w:r>
+      <w:proofErr w:type="spellEnd"/>
+      <w:r>
+        <w:t xml:space="preserve"> Self Health Improvement, an open source mobile Android application. The engineering requirements inside represent features of our future application. Requirements are grouped into these headings: Functional requirements, and non-functional requirements. Subheadings include: Framework, Modules, Analysis, and Database.</w:t>
       </w:r>
     </w:p>
     <w:p>
@@ -3060,17 +3080,31 @@
     </w:p>
     <w:p>
       <w:pPr>
+        <w:pStyle w:val="ListParagraph"/>
+        <w:numPr>
+          <w:ilvl w:val="1"/>
+          <w:numId w:val="2"/>
+        </w:numPr>
+      </w:pPr>
+      <w:r>
+        <w:t>System shall have a main menu that users can access all modules from - HA</w:t>
+      </w:r>
+      <w:bookmarkStart w:id="10" w:name="_GoBack"/>
+      <w:bookmarkEnd w:id="10"/>
+    </w:p>
+    <w:p>
+      <w:pPr>
         <w:pStyle w:val="Heading2"/>
         <w:numPr>
           <w:ilvl w:val="0"/>
           <w:numId w:val="2"/>
         </w:numPr>
       </w:pPr>
-      <w:bookmarkStart w:id="10" w:name="_Toc434259525"/>
+      <w:bookmarkStart w:id="11" w:name="_Toc434259525"/>
       <w:r>
         <w:t>Digital Pet</w:t>
       </w:r>
-      <w:bookmarkEnd w:id="10"/>
+      <w:bookmarkEnd w:id="11"/>
       <w:r>
         <w:t xml:space="preserve"> Guide</w:t>
       </w:r>
@@ -3122,7 +3156,7 @@
       <w:pPr>
         <w:pStyle w:val="Heading1"/>
       </w:pPr>
-      <w:bookmarkStart w:id="11" w:name="_Toc434259526"/>
+      <w:bookmarkStart w:id="12" w:name="_Toc434259526"/>
       <w:r>
         <w:lastRenderedPageBreak/>
         <w:t>Non</w:t>
@@ -3133,7 +3167,7 @@
       <w:r>
         <w:t>Functional Requirements</w:t>
       </w:r>
-      <w:bookmarkEnd w:id="11"/>
+      <w:bookmarkEnd w:id="12"/>
       <w:r>
         <w:t xml:space="preserve"> </w:t>
       </w:r>
@@ -3151,11 +3185,11 @@
           <w:numId w:val="2"/>
         </w:numPr>
       </w:pPr>
-      <w:bookmarkStart w:id="12" w:name="_Toc434259527"/>
+      <w:bookmarkStart w:id="13" w:name="_Toc434259527"/>
       <w:r>
         <w:t>Platform</w:t>
       </w:r>
-      <w:bookmarkEnd w:id="12"/>
+      <w:bookmarkEnd w:id="13"/>
     </w:p>
     <w:p>
       <w:pPr>
@@ -3264,8 +3298,6 @@
       <w:r>
         <w:t>Deployment</w:t>
       </w:r>
-      <w:bookmarkStart w:id="13" w:name="_GoBack"/>
-      <w:bookmarkEnd w:id="13"/>
     </w:p>
     <w:p>
       <w:pPr>
@@ -3373,7 +3405,7 @@
           <w:rPr>
             <w:noProof/>
           </w:rPr>
-          <w:t>1</w:t>
+          <w:t>3</w:t>
         </w:r>
         <w:r>
           <w:rPr>
@@ -4517,7 +4549,7 @@
 </file>
 
 <file path=customXml/itemProps1.xml><?xml version="1.0" encoding="utf-8"?>
-<ds:datastoreItem xmlns:ds="http://schemas.openxmlformats.org/officeDocument/2006/customXml" ds:itemID="{F19AD3F7-7DFF-48FC-96B8-CCCE47963F08}">
+<ds:datastoreItem xmlns:ds="http://schemas.openxmlformats.org/officeDocument/2006/customXml" ds:itemID="{7F5670D3-8F23-462F-9CA4-54A36EB4BE54}">
   <ds:schemaRefs>
     <ds:schemaRef ds:uri="http://schemas.openxmlformats.org/officeDocument/2006/bibliography"/>
   </ds:schemaRefs>

</xml_diff>